<commit_message>
post mc ak comments
</commit_message>
<xml_diff>
--- a/writing/wojan_ecography_proposal.docx
+++ b/writing/wojan_ecography_proposal.docx
@@ -155,7 +155,18 @@
         <w:pStyle w:val="BodyText"/>
       </w:pPr>
       <w:r>
-        <w:t xml:space="preserve">Dynamical disease models often assume homogeneous disease exposure among hosts, but exposure to pathogens can be heterogeneous in time and space. While coarse-scale spatial heterogeneity disease have been studied often, fine-scale spatial dynamics are less examined</w:t>
+        <w:rPr>
+          <w:u w:val="single"/>
+        </w:rPr>
+        <w:t xml:space="preserve">Background</w:t>
+      </w:r>
+    </w:p>
+    <w:p>
+      <w:pPr>
+        <w:pStyle w:val="BodyText"/>
+      </w:pPr>
+      <w:r>
+        <w:t xml:space="preserve">Dynamical disease models often assume homogeneous disease exposure among hosts, but exposure to pathogens can be heterogeneous in time and space. While coarse-scale spatial heterogeneity in disease has been studied often (e.g., across landscapes or regions), fine-scale spatial dynamics are less examined (e.g., within habitat patches)</w:t>
       </w:r>
       <w:r>
         <w:t xml:space="preserve"> </w:t>
@@ -172,7 +183,7 @@
         <w:pStyle w:val="BodyText"/>
       </w:pPr>
       <w:r>
-        <w:t xml:space="preserve">Spatial decoupling of parasites and hosts can lead to different disease outcomes compared to spatially coupled systems. For example, white-footed mice encounter larval</w:t>
+        <w:t xml:space="preserve">Spatial decoupling of parasites and hosts can lead to different parasite burdens compared to spatially coupled systems. For example, white-footed mice encounter larval</w:t>
       </w:r>
       <w:r>
         <w:t xml:space="preserve"> </w:t>
@@ -188,7 +199,7 @@
         <w:t xml:space="preserve"> </w:t>
       </w:r>
       <w:r>
-        <w:t xml:space="preserve">ticks based on where deer drop gravid adult females, not based on mouse space use. Mice then transmit Lyme disease and other pathogens to larvae, which determines the prevalence of diseases in nymphal ticks. Thus fine-scale spatial heterogeneity can alter dynamics of both ticks and the pathogens they carry. This is in contrast to disease systems where the spatial distributions of hosts and parasite/pathogen are more tightly linked (e.g., a single-host, directly transmitted virus).</w:t>
+        <w:t xml:space="preserve">ticks based on where deer drop gravid adult females, not based on mouse space use. Mice then transmit Lyme disease and other pathogens to larvae, which determines the prevalence of diseases in nymphal ticks. Thus fine-scale spatial heterogeneity can alter the tick burdens experienced by hosts, tick population dynamics, and tick-borne pathogen prevalence. This is in contrast to disease systems where the spatial distributions of hosts and parasite/pathogen are more tightly linked (e.g., a single-host, directly transmitted virus).</w:t>
       </w:r>
     </w:p>
     <w:p>
@@ -196,7 +207,18 @@
         <w:pStyle w:val="BodyText"/>
       </w:pPr>
       <w:r>
-        <w:t xml:space="preserve">We aim to describe how the abundance and clustering of parasites in the environment interact to influence the distribution of parasite burdens in host populations. Hosts infected with macroparasites typically vary in the magnitude of their burdens and the distribution of these burdens in a population is usually overdispersed (i.e., many hosts with very few parasites and few hosts with many parasites). For tick-borne disease, the basic reproductive number of pathogens increases with greater overdispersion of ticks on small mammal hosts</w:t>
+        <w:rPr>
+          <w:u w:val="single"/>
+        </w:rPr>
+        <w:t xml:space="preserve">Aim</w:t>
+      </w:r>
+    </w:p>
+    <w:p>
+      <w:pPr>
+        <w:pStyle w:val="BodyText"/>
+      </w:pPr>
+      <w:r>
+        <w:t xml:space="preserve">We use a modeling approach to describe how the abundance and clustering of parasites in the environment interact to influence the distribution of parasite burdens in host populations. Hosts infected with macroparasites typically vary in the magnitude of their burdens and the distribution of these burdens in a population is usually overdispersed (i.e., many hosts with very few parasites and few hosts with many parasites). For tick-borne disease, the basic reproductive number of pathogens increases with greater overdispersion of ticks on small mammal hosts</w:t>
       </w:r>
       <w:r>
         <w:t xml:space="preserve"> </w:t>
@@ -222,6 +244,17 @@
         <w:pStyle w:val="BodyText"/>
       </w:pPr>
       <w:r>
+        <w:rPr>
+          <w:u w:val="single"/>
+        </w:rPr>
+        <w:t xml:space="preserve">Methods</w:t>
+      </w:r>
+    </w:p>
+    <w:p>
+      <w:pPr>
+        <w:pStyle w:val="BodyText"/>
+      </w:pPr>
+      <w:r>
         <w:t xml:space="preserve">We explore these patterns with a system-agnostic spatially-explicit individual-based model. First we generate</w:t>
       </w:r>
       <w:r>
@@ -248,7 +281,18 @@
         <w:pStyle w:val="BodyText"/>
       </w:pPr>
       <w:r>
-        <w:t xml:space="preserve">The results of this work will identify population parameters of multi-host, environmental macro-parasites where homogeneous models may inaccurately predict dynamics. Applied to the Lyme disease system, the results may elucidate patterns of tick burdens on mice, for which studies have found conflicting explanations</w:t>
+        <w:rPr>
+          <w:u w:val="single"/>
+        </w:rPr>
+        <w:t xml:space="preserve">Expected Outcomes</w:t>
+      </w:r>
+    </w:p>
+    <w:p>
+      <w:pPr>
+        <w:pStyle w:val="BodyText"/>
+      </w:pPr>
+      <w:r>
+        <w:t xml:space="preserve">The results of this work will identify regions of parameter space for multi-host, environmental macro-parasites where homogeneous models may inaccurately capture dynamics. Applied to the Lyme disease system, the results may elucidate patterns of tick burdens on mice, for which studies have found conflicting explanations</w:t>
       </w:r>
       <w:r>
         <w:t xml:space="preserve"> </w:t>
@@ -257,7 +301,7 @@
         <w:t xml:space="preserve">(Mowry et al. 2019)</w:t>
       </w:r>
       <w:r>
-        <w:t xml:space="preserve">. Further, the complex dynamics transmission heterogeneity in schistosomiasis</w:t>
+        <w:t xml:space="preserve">. Further, the complex dynamics of transmission heterogeneity in schistosomiasis</w:t>
       </w:r>
       <w:r>
         <w:t xml:space="preserve"> </w:t>
@@ -269,7 +313,7 @@
         <w:t xml:space="preserve"> </w:t>
       </w:r>
       <w:r>
-        <w:t xml:space="preserve">may also be informed by the work. Generally, this project will provide part of a theoretical foundation for the importance of fine-scale spatial patterns in disease ecology.</w:t>
+        <w:t xml:space="preserve">may also be informed by the work. This project will provide part of a theoretical foundation for examining disease drivers at a fine spatial scale - a scale which is often overlooked.</w:t>
       </w:r>
     </w:p>
     <w:p>

</xml_diff>